<commit_message>
fixed conversion to xslx
</commit_message>
<xml_diff>
--- a/docx_ex.docx
+++ b/docx_ex.docx
@@ -27,11 +27,6 @@
       </w:r>
     </w:p>
     <w:p>
-      <w:r>
-        <w:t>ihbgyjtcf</w:t>
-      </w:r>
-    </w:p>
-    <w:p>
       <w:pPr>
         <w:pStyle w:val="ListParagraph"/>
         <w:numPr>
@@ -44,6 +39,11 @@
       </w:r>
     </w:p>
     <w:p>
+      <w:r>
+        <w:t>CT: Chicken cow</w:t>
+      </w:r>
+    </w:p>
+    <w:p>
       <w:pPr>
         <w:pStyle w:val="ListParagraph"/>
         <w:numPr>
@@ -56,6 +56,11 @@
       </w:r>
     </w:p>
     <w:p>
+      <w:r>
+        <w:t>CT: Horse dog</w:t>
+      </w:r>
+    </w:p>
+    <w:p>
       <w:pPr>
         <w:pStyle w:val="ListParagraph"/>
         <w:numPr>
@@ -80,30 +85,8 @@
       </w:r>
     </w:p>
     <w:p>
-      <w:pPr>
-        <w:pStyle w:val="ListParagraph"/>
-        <w:numPr>
-          <w:ilvl w:val="2"/>
-          <w:numId w:val="1"/>
-        </w:numPr>
-      </w:pPr>
       <w:r>
-        <w:t>Frankfur</w:t>
-      </w:r>
-      <w:r>
-        <w:t>t</w:t>
-      </w:r>
-    </w:p>
-    <w:p>
-      <w:pPr>
-        <w:pStyle w:val="ListParagraph"/>
-        <w:numPr>
-          <w:ilvl w:val="2"/>
-          <w:numId w:val="1"/>
-        </w:numPr>
-      </w:pPr>
-      <w:r>
-        <w:t>Cologne</w:t>
+        <w:t>CT: pig monkey</w:t>
       </w:r>
     </w:p>
     <w:sectPr>

</xml_diff>